<commit_message>
feat: Add run reader
</commit_message>
<xml_diff>
--- a/fixtures/run_props/run_props.docx
+++ b/fixtures/run_props/run_props.docx
@@ -10,8 +10,16 @@
       <w:r>
         <w:rPr>
           <w:color w:val="C9211E"/>
+          <w:sz w:val="30"/>
+          <w:szCs w:val="30"/>
         </w:rPr>
-        <w:t>Hello</w:t>
+        <w:t>H</w:t>
+      </w:r>
+      <w:r>
+        <w:rPr>
+          <w:color w:val="C9211E"/>
+        </w:rPr>
+        <w:t>ello</w:t>
       </w:r>
       <w:r>
         <w:rPr/>
@@ -21,14 +29,56 @@
         <w:rPr>
           <w:highlight w:val="yellow"/>
         </w:rPr>
-        <w:t>World</w:t>
+        <w:t>Wo</w:t>
+      </w:r>
+      <w:r>
+        <w:br w:type="page"/>
+      </w:r>
+    </w:p>
+    <w:p>
+      <w:pPr>
+        <w:pStyle w:val="Normal"/>
+        <w:rPr>
+          <w:highlight w:val="yellow"/>
+        </w:rPr>
+      </w:pPr>
+      <w:r>
+        <w:rPr/>
+      </w:r>
+    </w:p>
+    <w:p>
+      <w:pPr>
+        <w:pStyle w:val="Normal"/>
+        <w:rPr/>
+      </w:pPr>
+      <w:r>
+        <w:rPr>
+          <w:highlight w:val="yellow"/>
+        </w:rPr>
+        <w:t>rld</w:t>
+        <w:tab/>
       </w:r>
       <w:r>
         <w:rPr>
           <w:b/>
           <w:bCs/>
+          <w:u w:val="single"/>
         </w:rPr>
-        <w:t>!!</w:t>
+        <w:t>!</w:t>
+      </w:r>
+    </w:p>
+    <w:p>
+      <w:pPr>
+        <w:pStyle w:val="Normal"/>
+        <w:rPr/>
+      </w:pPr>
+      <w:r>
+        <w:rPr>
+          <w:b/>
+          <w:bCs/>
+          <w:u w:val="single"/>
+        </w:rPr>
+        <w:t>!</w:t>
       </w:r>
     </w:p>
     <w:sectPr>
@@ -38,6 +88,7 @@
       <w:pgNumType w:fmt="decimal"/>
       <w:formProt w:val="false"/>
       <w:textDirection w:val="lrTb"/>
+      <w:docGrid w:type="default" w:linePitch="100" w:charSpace="0"/>
     </w:sectPr>
   </w:body>
 </w:document>
@@ -50,15 +101,12 @@
       <w:rPr>
         <w:rFonts w:ascii="Liberation Serif" w:hAnsi="Liberation Serif" w:eastAsia="Noto Sans CJK JP" w:cs="Lohit Devanagari"/>
         <w:kern w:val="2"/>
-        <w:sz w:val="24"/>
         <w:szCs w:val="24"/>
         <w:lang w:val="en-US" w:eastAsia="ja-JP" w:bidi="hi-IN"/>
       </w:rPr>
     </w:rPrDefault>
     <w:pPrDefault>
-      <w:pPr>
-        <w:widowControl/>
-      </w:pPr>
+      <w:pPr/>
     </w:pPrDefault>
   </w:docDefaults>
   <w:style w:type="paragraph" w:styleId="Normal">
@@ -66,6 +114,8 @@
     <w:qFormat/>
     <w:pPr>
       <w:widowControl/>
+      <w:bidi w:val="0"/>
+      <w:jc w:val="left"/>
     </w:pPr>
     <w:rPr>
       <w:rFonts w:ascii="Liberation Serif" w:hAnsi="Liberation Serif" w:eastAsia="Noto Sans CJK JP" w:cs="Lohit Devanagari"/>

</xml_diff>